<commit_message>
adicionado requerimentos, caso de uso. Versao inicial
</commit_message>
<xml_diff>
--- a/doc/Anteprojeto/anteprojeto.docx
+++ b/doc/Anteprojeto/anteprojeto.docx
@@ -1,6 +1,6 @@
 
 <file path=word/document.xml><?xml version="1.0" encoding="utf-8"?>
-<w:document xmlns:wpc="http://schemas.microsoft.com/office/word/2010/wordprocessingCanvas" xmlns:mc="http://schemas.openxmlformats.org/markup-compatibility/2006" xmlns:o="urn:schemas-microsoft-com:office:office" xmlns:r="http://schemas.openxmlformats.org/officeDocument/2006/relationships" xmlns:m="http://schemas.openxmlformats.org/officeDocument/2006/math" xmlns:v="urn:schemas-microsoft-com:vml" xmlns:wp14="http://schemas.microsoft.com/office/word/2010/wordprocessingDrawing" xmlns:wp="http://schemas.openxmlformats.org/drawingml/2006/wordprocessingDrawing" xmlns:w10="urn:schemas-microsoft-com:office:word" xmlns:w="http://schemas.openxmlformats.org/wordprocessingml/2006/main" xmlns:w14="http://schemas.microsoft.com/office/word/2010/wordml" xmlns:w15="http://schemas.microsoft.com/office/word/2012/wordml" xmlns:wpg="http://schemas.microsoft.com/office/word/2010/wordprocessingGroup" xmlns:wpi="http://schemas.microsoft.com/office/word/2010/wordprocessingInk" xmlns:wne="http://schemas.microsoft.com/office/word/2006/wordml" xmlns:wps="http://schemas.microsoft.com/office/word/2010/wordprocessingShape" mc:Ignorable="w14 w15 wp14">
+<w:document xmlns:wpc="http://schemas.microsoft.com/office/word/2010/wordprocessingCanvas" xmlns:cx="http://schemas.microsoft.com/office/drawing/2014/chartex" xmlns:cx1="http://schemas.microsoft.com/office/drawing/2015/9/8/chartex" xmlns:cx2="http://schemas.microsoft.com/office/drawing/2015/10/21/chartex" xmlns:cx3="http://schemas.microsoft.com/office/drawing/2016/5/9/chartex" xmlns:cx4="http://schemas.microsoft.com/office/drawing/2016/5/10/chartex" xmlns:cx5="http://schemas.microsoft.com/office/drawing/2016/5/11/chartex" xmlns:cx6="http://schemas.microsoft.com/office/drawing/2016/5/12/chartex" xmlns:cx7="http://schemas.microsoft.com/office/drawing/2016/5/13/chartex" xmlns:cx8="http://schemas.microsoft.com/office/drawing/2016/5/14/chartex" xmlns:mc="http://schemas.openxmlformats.org/markup-compatibility/2006" xmlns:aink="http://schemas.microsoft.com/office/drawing/2016/ink" xmlns:am3d="http://schemas.microsoft.com/office/drawing/2017/model3d" xmlns:o="urn:schemas-microsoft-com:office:office" xmlns:r="http://schemas.openxmlformats.org/officeDocument/2006/relationships" xmlns:m="http://schemas.openxmlformats.org/officeDocument/2006/math" xmlns:v="urn:schemas-microsoft-com:vml" xmlns:wp14="http://schemas.microsoft.com/office/word/2010/wordprocessingDrawing" xmlns:wp="http://schemas.openxmlformats.org/drawingml/2006/wordprocessingDrawing" xmlns:w10="urn:schemas-microsoft-com:office:word" xmlns:w="http://schemas.openxmlformats.org/wordprocessingml/2006/main" xmlns:w14="http://schemas.microsoft.com/office/word/2010/wordml" xmlns:w15="http://schemas.microsoft.com/office/word/2012/wordml" xmlns:w16cid="http://schemas.microsoft.com/office/word/2016/wordml/cid" xmlns:w16se="http://schemas.microsoft.com/office/word/2015/wordml/symex" xmlns:wpg="http://schemas.microsoft.com/office/word/2010/wordprocessingGroup" xmlns:wpi="http://schemas.microsoft.com/office/word/2010/wordprocessingInk" xmlns:wne="http://schemas.microsoft.com/office/word/2006/wordml" xmlns:wps="http://schemas.microsoft.com/office/word/2010/wordprocessingShape" mc:Ignorable="w14 w15 w16se w16cid wp14">
   <w:body>
     <w:p>
       <w:pPr>
@@ -675,12 +675,7 @@
         <w:t>O aumento de consumo de energia nos últimos anos tem requisitado uma</w:t>
       </w:r>
       <w:r>
-        <w:t xml:space="preserve"> necessi</w:t>
-      </w:r>
-      <w:bookmarkStart w:id="0" w:name="_GoBack"/>
-      <w:bookmarkEnd w:id="0"/>
-      <w:r>
-        <w:t>dade de aumento de</w:t>
+        <w:t xml:space="preserve"> necessidade de aumento de</w:t>
       </w:r>
       <w:r>
         <w:t xml:space="preserve"> disponibilidade dos equipamentos de uma subestação, como consequência, os planos de manutenção devem ser </w:t>
@@ -1281,25 +1276,20 @@
         <w:spacing w:after="0" w:afterAutospacing="0"/>
         <w:jc w:val="both"/>
       </w:pPr>
-      <w:r>
-        <w:t>Desenho da arquitetura conceitual do sistema</w:t>
-      </w:r>
-    </w:p>
-    <w:p>
-      <w:pPr>
-        <w:pStyle w:val="NormalWeb"/>
-        <w:spacing w:after="0" w:afterAutospacing="0"/>
-        <w:ind w:firstLine="567"/>
-        <w:jc w:val="both"/>
-      </w:pPr>
-      <w:r>
-        <w:t xml:space="preserve">Desenvolvimento de um diagrama dos módulos </w:t>
-      </w:r>
-      <w:r>
-        <w:t>essenciais</w:t>
-      </w:r>
-      <w:r>
-        <w:t xml:space="preserve"> para o sistema operar, neste caso sem ater-se a especificação de tecnologias.</w:t>
+      <w:bookmarkStart w:id="0" w:name="_Hlk4853893"/>
+      <w:r>
+        <w:t>Levantamento dos requisitos gerais, funcionais e não funcionais do projeto</w:t>
+      </w:r>
+    </w:p>
+    <w:bookmarkEnd w:id="0"/>
+    <w:p>
+      <w:pPr>
+        <w:pStyle w:val="NormalWeb"/>
+        <w:spacing w:after="0" w:afterAutospacing="0"/>
+        <w:jc w:val="both"/>
+      </w:pPr>
+      <w:r>
+        <w:t>Identificação dos requisitos gerais, funcionais e não funcionais que sistema ao seu término deve cumprir.</w:t>
       </w:r>
     </w:p>
     <w:p>
@@ -1313,16 +1303,7 @@
         <w:jc w:val="both"/>
       </w:pPr>
       <w:r>
-        <w:t>Mapeamento das alternativas de implementação dos</w:t>
-      </w:r>
-      <w:r>
-        <w:t xml:space="preserve"> módulos do</w:t>
-      </w:r>
-      <w:r>
-        <w:t xml:space="preserve"> </w:t>
-      </w:r>
-      <w:r>
-        <w:t>sistema</w:t>
+        <w:t>Desenho da arquitetura conceitual do sistema</w:t>
       </w:r>
     </w:p>
     <w:p>
@@ -1334,7 +1315,18 @@
       </w:pPr>
       <w:r>
         <w:lastRenderedPageBreak/>
-        <w:t>Levantamento das tecnologias que atendam as especificidades técnicas e funcionais do diagrama conceitual.</w:t>
+        <w:t>Desenvolvimen</w:t>
+      </w:r>
+      <w:bookmarkStart w:id="1" w:name="_GoBack"/>
+      <w:bookmarkEnd w:id="1"/>
+      <w:r>
+        <w:t xml:space="preserve">to de um diagrama dos módulos </w:t>
+      </w:r>
+      <w:r>
+        <w:t>essenciais</w:t>
+      </w:r>
+      <w:r>
+        <w:t xml:space="preserve"> para o sistema operar, neste caso sem ater-se a especificação de tecnologias.</w:t>
       </w:r>
     </w:p>
     <w:p>
@@ -1348,7 +1340,16 @@
         <w:jc w:val="both"/>
       </w:pPr>
       <w:r>
-        <w:t>Implementação de um ambiente virtual com VANT simulado na estação de comando</w:t>
+        <w:t>Mapeamento das alternativas de implementação dos</w:t>
+      </w:r>
+      <w:r>
+        <w:t xml:space="preserve"> módulos do</w:t>
+      </w:r>
+      <w:r>
+        <w:t xml:space="preserve"> </w:t>
+      </w:r>
+      <w:r>
+        <w:t>sistema</w:t>
       </w:r>
     </w:p>
     <w:p>
@@ -1359,7 +1360,7 @@
         <w:jc w:val="both"/>
       </w:pPr>
       <w:r>
-        <w:t>Execução de programa de simulação com ambiente configurável (sólidos, paisagens e obstáculos) com suporte a simulação de um VANT genérico</w:t>
+        <w:t>Levantamento das tecnologias que atendam as especificidades técnicas e funcionais do diagrama conceitual.</w:t>
       </w:r>
     </w:p>
     <w:p>
@@ -1373,16 +1374,7 @@
         <w:jc w:val="both"/>
       </w:pPr>
       <w:r>
-        <w:t xml:space="preserve">Implementação do módulo de </w:t>
-      </w:r>
-      <w:r>
-        <w:rPr>
-          <w:i/>
-        </w:rPr>
-        <w:t>path planning</w:t>
-      </w:r>
-      <w:r>
-        <w:t xml:space="preserve"> no ambiente de virtual na estação de comando</w:t>
+        <w:t>Implementação de um ambiente virtual com VANT simulado na estação de comando</w:t>
       </w:r>
     </w:p>
     <w:p>
@@ -1391,31 +1383,9 @@
         <w:spacing w:after="0" w:afterAutospacing="0"/>
         <w:ind w:firstLine="567"/>
         <w:jc w:val="both"/>
-        <w:rPr>
-          <w:color w:val="000000"/>
-        </w:rPr>
-      </w:pPr>
-      <w:r>
-        <w:tab/>
-      </w:r>
-      <w:r>
-        <w:rPr>
-          <w:color w:val="000000"/>
-        </w:rPr>
-        <w:t xml:space="preserve">Implementação de um algoritmo de </w:t>
-      </w:r>
-      <w:r>
-        <w:rPr>
-          <w:i/>
-          <w:color w:val="000000"/>
-        </w:rPr>
-        <w:t>path planning</w:t>
-      </w:r>
-      <w:r>
-        <w:rPr>
-          <w:color w:val="000000"/>
-        </w:rPr>
-        <w:t xml:space="preserve"> que seja capaz de gerar uma lista de posições, de forma que durante a execução dessas posições o VANT não colida em obstáculos entre um ponto inicial e um ponto final desejado.</w:t>
+      </w:pPr>
+      <w:r>
+        <w:t>Execução de programa de simulação com ambiente configurável (sólidos, paisagens e obstáculos) com suporte a simulação de um VANT genérico</w:t>
       </w:r>
     </w:p>
     <w:p>
@@ -1429,7 +1399,16 @@
         <w:jc w:val="both"/>
       </w:pPr>
       <w:r>
-        <w:t>Implementação do módulo de coleta de pontos e geração de trajetórias na estação de comando</w:t>
+        <w:t xml:space="preserve">Implementação do módulo de </w:t>
+      </w:r>
+      <w:r>
+        <w:rPr>
+          <w:i/>
+        </w:rPr>
+        <w:t>path planning</w:t>
+      </w:r>
+      <w:r>
+        <w:t xml:space="preserve"> no ambiente de virtual na estação de comando</w:t>
       </w:r>
     </w:p>
     <w:p>
@@ -1438,15 +1417,31 @@
         <w:spacing w:after="0" w:afterAutospacing="0"/>
         <w:ind w:firstLine="567"/>
         <w:jc w:val="both"/>
-      </w:pPr>
-      <w:r>
-        <w:t>Desenvolvimento e implementação do m</w:t>
-      </w:r>
-      <w:r>
-        <w:t>ó</w:t>
-      </w:r>
-      <w:r>
-        <w:t>dulo de software que permite o usuário navegar o VANT e coletar pontos para formar uma rota.</w:t>
+        <w:rPr>
+          <w:color w:val="000000"/>
+        </w:rPr>
+      </w:pPr>
+      <w:r>
+        <w:tab/>
+      </w:r>
+      <w:r>
+        <w:rPr>
+          <w:color w:val="000000"/>
+        </w:rPr>
+        <w:t xml:space="preserve">Implementação de um algoritmo de </w:t>
+      </w:r>
+      <w:r>
+        <w:rPr>
+          <w:i/>
+          <w:color w:val="000000"/>
+        </w:rPr>
+        <w:t>path planning</w:t>
+      </w:r>
+      <w:r>
+        <w:rPr>
+          <w:color w:val="000000"/>
+        </w:rPr>
+        <w:t xml:space="preserve"> que seja capaz de gerar uma lista de posições, de forma que durante a execução dessas posições o VANT não colida em obstáculos entre um ponto inicial e um ponto final desejado.</w:t>
       </w:r>
     </w:p>
     <w:p>
@@ -1460,7 +1455,7 @@
         <w:jc w:val="both"/>
       </w:pPr>
       <w:r>
-        <w:t>Implementação do módulo de execução de trajetória e controle adaptativo na estação de comando</w:t>
+        <w:t>Implementação do módulo de coleta de pontos e geração de trajetórias na estação de comando</w:t>
       </w:r>
     </w:p>
     <w:p>
@@ -1471,19 +1466,13 @@
         <w:jc w:val="both"/>
       </w:pPr>
       <w:r>
-        <w:t>Desenvolvimento e implement</w:t>
-      </w:r>
-      <w:r>
-        <w:t>ação do mó</w:t>
-      </w:r>
-      <w:r>
-        <w:t xml:space="preserve">dulo de software que permite </w:t>
-      </w:r>
-      <w:r>
-        <w:t>ao</w:t>
-      </w:r>
-      <w:r>
-        <w:t xml:space="preserve"> usuário executar uma rota previamente estabelecida com o VANT.</w:t>
+        <w:t>Desenvolvimento e implementação do m</w:t>
+      </w:r>
+      <w:r>
+        <w:t>ó</w:t>
+      </w:r>
+      <w:r>
+        <w:t>dulo de software que permite o usuário navegar o VANT e coletar pontos para formar uma rota.</w:t>
       </w:r>
     </w:p>
     <w:p>
@@ -1497,7 +1486,7 @@
         <w:jc w:val="both"/>
       </w:pPr>
       <w:r>
-        <w:t>Analisar o funcionamento da execução de trajetórias e controle adaptativo do VANT em ambiente de simulação na estação de comando</w:t>
+        <w:t>Implementação do módulo de execução de trajetória e controle adaptativo na estação de comando</w:t>
       </w:r>
     </w:p>
     <w:p>
@@ -1508,7 +1497,19 @@
         <w:jc w:val="both"/>
       </w:pPr>
       <w:r>
-        <w:t>Uso do ambiente de simulação para testes dos módulos de coleta de pontos e posterior execução dos pontos contidos nas rotas através do modulo de execução de rotas adaptativas.</w:t>
+        <w:t>Desenvolvimento e implement</w:t>
+      </w:r>
+      <w:r>
+        <w:t>ação do mó</w:t>
+      </w:r>
+      <w:r>
+        <w:t xml:space="preserve">dulo de software que permite </w:t>
+      </w:r>
+      <w:r>
+        <w:t>ao</w:t>
+      </w:r>
+      <w:r>
+        <w:t xml:space="preserve"> usuário executar uma rota previamente estabelecida com o VANT.</w:t>
       </w:r>
     </w:p>
     <w:p>
@@ -1522,7 +1523,7 @@
         <w:jc w:val="both"/>
       </w:pPr>
       <w:r>
-        <w:t>Implementação do ambiente de simulação no VANT</w:t>
+        <w:t>Analisar o funcionamento da execução de trajetórias e controle adaptativo do VANT em ambiente de simulação na estação de comando</w:t>
       </w:r>
     </w:p>
     <w:p>
@@ -1533,13 +1534,7 @@
         <w:jc w:val="both"/>
       </w:pPr>
       <w:r>
-        <w:t>Implementação de um contr</w:t>
-      </w:r>
-      <w:r>
-        <w:t>olador de voo simulado</w:t>
-      </w:r>
-      <w:r>
-        <w:t xml:space="preserve"> no VANT</w:t>
+        <w:t>Uso do ambiente de simulação para testes dos módulos de coleta de pontos e posterior execução dos pontos contidos nas rotas através do modulo de execução de rotas adaptativas.</w:t>
       </w:r>
     </w:p>
     <w:p>
@@ -1553,7 +1548,7 @@
         <w:jc w:val="both"/>
       </w:pPr>
       <w:r>
-        <w:t>Implementação da comunicação entre VANT e estação do comando</w:t>
+        <w:t>Implementação do ambiente de simulação no VANT</w:t>
       </w:r>
     </w:p>
     <w:p>
@@ -1564,10 +1559,13 @@
         <w:jc w:val="both"/>
       </w:pPr>
       <w:r>
-        <w:t>Comunicação irá</w:t>
-      </w:r>
-      <w:r>
-        <w:t xml:space="preserve"> fornecer a estação de comando dados de localização do VANT assim como enviará pontos de trajetórias ao VANT </w:t>
+        <w:t>Implementação de um contr</w:t>
+      </w:r>
+      <w:r>
+        <w:t>olador de voo simulado</w:t>
+      </w:r>
+      <w:r>
+        <w:t xml:space="preserve"> no VANT</w:t>
       </w:r>
     </w:p>
     <w:p>
@@ -1581,7 +1579,7 @@
         <w:jc w:val="both"/>
       </w:pPr>
       <w:r>
-        <w:t>Analisar o funcionamento do controle adaptativo no ambiente de simulação no VANT</w:t>
+        <w:t>Implementação da comunicação entre VANT e estação do comando</w:t>
       </w:r>
     </w:p>
     <w:p>
@@ -1592,7 +1590,10 @@
         <w:jc w:val="both"/>
       </w:pPr>
       <w:r>
-        <w:t>Usando o ambiente de simulação do VANT, testar o algoritmo de rotas adaptativas. Pontos de trajetória virão da estação de comando</w:t>
+        <w:t>Comunicação irá</w:t>
+      </w:r>
+      <w:r>
+        <w:t xml:space="preserve"> fornecer a estação de comando dados de localização do VANT assim como enviará pontos de trajetórias ao VANT </w:t>
       </w:r>
     </w:p>
     <w:p>
@@ -1606,7 +1607,7 @@
         <w:jc w:val="both"/>
       </w:pPr>
       <w:r>
-        <w:t>Analisar o funcionamento do controle adaptativo no VANT em aplicação real</w:t>
+        <w:t>Analisar o funcionamento do controle adaptativo no ambiente de simulação no VANT</w:t>
       </w:r>
     </w:p>
     <w:p>
@@ -1617,7 +1618,7 @@
         <w:jc w:val="both"/>
       </w:pPr>
       <w:r>
-        <w:t>Em um ambiente real, aberto, testar o controle de rotas adaptativos com dados de decisão simulados</w:t>
+        <w:t>Usando o ambiente de simulação do VANT, testar o algoritmo de rotas adaptativas. Pontos de trajetória virão da estação de comando</w:t>
       </w:r>
     </w:p>
     <w:p>
@@ -1632,6 +1633,31 @@
       </w:pPr>
       <w:r>
         <w:lastRenderedPageBreak/>
+        <w:t>Analisar o funcionamento do controle adaptativo no VANT em aplicação real</w:t>
+      </w:r>
+    </w:p>
+    <w:p>
+      <w:pPr>
+        <w:pStyle w:val="NormalWeb"/>
+        <w:spacing w:after="0" w:afterAutospacing="0"/>
+        <w:ind w:firstLine="567"/>
+        <w:jc w:val="both"/>
+      </w:pPr>
+      <w:r>
+        <w:t>Em um ambiente real, aberto, testar o controle de rotas adaptativos com dados de decisão simulados</w:t>
+      </w:r>
+    </w:p>
+    <w:p>
+      <w:pPr>
+        <w:pStyle w:val="NormalWeb"/>
+        <w:numPr>
+          <w:ilvl w:val="0"/>
+          <w:numId w:val="5"/>
+        </w:numPr>
+        <w:spacing w:after="0" w:afterAutospacing="0"/>
+        <w:jc w:val="both"/>
+      </w:pPr>
+      <w:r>
         <w:t>Analise sobre melhorias em VANT utilizado</w:t>
       </w:r>
     </w:p>
@@ -1720,13 +1746,12 @@
         <w:rPr>
           <w:noProof/>
           <w:color w:val="000000"/>
-          <w:lang w:eastAsia="pt-BR" w:bidi="ar-SA"/>
         </w:rPr>
         <w:drawing>
-          <wp:inline distT="0" distB="0" distL="0" distR="0" wp14:anchorId="3DBFAFAC">
-            <wp:extent cx="6129436" cy="2007966"/>
-            <wp:effectExtent l="0" t="0" r="5080" b="0"/>
-            <wp:docPr id="2" name="Imagem 2"/>
+          <wp:inline distT="0" distB="0" distL="0" distR="0" wp14:anchorId="09700B26">
+            <wp:extent cx="6622638" cy="2068195"/>
+            <wp:effectExtent l="0" t="0" r="6985" b="8255"/>
+            <wp:docPr id="3" name="Imagem 3"/>
             <wp:cNvGraphicFramePr>
               <a:graphicFrameLocks xmlns:a="http://schemas.openxmlformats.org/drawingml/2006/main" noChangeAspect="1"/>
             </wp:cNvGraphicFramePr>
@@ -1755,7 +1780,7 @@
                   <pic:spPr bwMode="auto">
                     <a:xfrm>
                       <a:off x="0" y="0"/>
-                      <a:ext cx="6129436" cy="2007966"/>
+                      <a:ext cx="6668889" cy="2082639"/>
                     </a:xfrm>
                     <a:prstGeom prst="rect">
                       <a:avLst/>
@@ -2004,6 +2029,7 @@
         <w:rPr>
           <w:color w:val="000000" w:themeColor="text1"/>
         </w:rPr>
+        <w:lastRenderedPageBreak/>
         <w:t xml:space="preserve">Uma análise de segurança deverá também ser realizada, </w:t>
       </w:r>
       <w:r>
@@ -2123,7 +2149,7 @@
 </file>
 
 <file path=word/numbering.xml><?xml version="1.0" encoding="utf-8"?>
-<w:numbering xmlns:wpc="http://schemas.microsoft.com/office/word/2010/wordprocessingCanvas" xmlns:mc="http://schemas.openxmlformats.org/markup-compatibility/2006" xmlns:o="urn:schemas-microsoft-com:office:office" xmlns:r="http://schemas.openxmlformats.org/officeDocument/2006/relationships" xmlns:m="http://schemas.openxmlformats.org/officeDocument/2006/math" xmlns:v="urn:schemas-microsoft-com:vml" xmlns:wp14="http://schemas.microsoft.com/office/word/2010/wordprocessingDrawing" xmlns:wp="http://schemas.openxmlformats.org/drawingml/2006/wordprocessingDrawing" xmlns:w10="urn:schemas-microsoft-com:office:word" xmlns:w="http://schemas.openxmlformats.org/wordprocessingml/2006/main" xmlns:w14="http://schemas.microsoft.com/office/word/2010/wordml" xmlns:w15="http://schemas.microsoft.com/office/word/2012/wordml" xmlns:wpg="http://schemas.microsoft.com/office/word/2010/wordprocessingGroup" xmlns:wpi="http://schemas.microsoft.com/office/word/2010/wordprocessingInk" xmlns:wne="http://schemas.microsoft.com/office/word/2006/wordml" xmlns:wps="http://schemas.microsoft.com/office/word/2010/wordprocessingShape" mc:Ignorable="w14 w15 wp14">
+<w:numbering xmlns:wpc="http://schemas.microsoft.com/office/word/2010/wordprocessingCanvas" xmlns:cx="http://schemas.microsoft.com/office/drawing/2014/chartex" xmlns:cx1="http://schemas.microsoft.com/office/drawing/2015/9/8/chartex" xmlns:cx2="http://schemas.microsoft.com/office/drawing/2015/10/21/chartex" xmlns:cx3="http://schemas.microsoft.com/office/drawing/2016/5/9/chartex" xmlns:cx4="http://schemas.microsoft.com/office/drawing/2016/5/10/chartex" xmlns:cx5="http://schemas.microsoft.com/office/drawing/2016/5/11/chartex" xmlns:cx6="http://schemas.microsoft.com/office/drawing/2016/5/12/chartex" xmlns:cx7="http://schemas.microsoft.com/office/drawing/2016/5/13/chartex" xmlns:cx8="http://schemas.microsoft.com/office/drawing/2016/5/14/chartex" xmlns:mc="http://schemas.openxmlformats.org/markup-compatibility/2006" xmlns:aink="http://schemas.microsoft.com/office/drawing/2016/ink" xmlns:am3d="http://schemas.microsoft.com/office/drawing/2017/model3d" xmlns:o="urn:schemas-microsoft-com:office:office" xmlns:r="http://schemas.openxmlformats.org/officeDocument/2006/relationships" xmlns:m="http://schemas.openxmlformats.org/officeDocument/2006/math" xmlns:v="urn:schemas-microsoft-com:vml" xmlns:wp14="http://schemas.microsoft.com/office/word/2010/wordprocessingDrawing" xmlns:wp="http://schemas.openxmlformats.org/drawingml/2006/wordprocessingDrawing" xmlns:w10="urn:schemas-microsoft-com:office:word" xmlns:w="http://schemas.openxmlformats.org/wordprocessingml/2006/main" xmlns:w14="http://schemas.microsoft.com/office/word/2010/wordml" xmlns:w15="http://schemas.microsoft.com/office/word/2012/wordml" xmlns:w16cid="http://schemas.microsoft.com/office/word/2016/wordml/cid" xmlns:w16se="http://schemas.microsoft.com/office/word/2015/wordml/symex" xmlns:wpg="http://schemas.microsoft.com/office/word/2010/wordprocessingGroup" xmlns:wpi="http://schemas.microsoft.com/office/word/2010/wordprocessingInk" xmlns:wne="http://schemas.microsoft.com/office/word/2006/wordml" xmlns:wps="http://schemas.microsoft.com/office/word/2010/wordprocessingShape" mc:Ignorable="w14 w15 w16se w16cid wp14">
   <w:abstractNum w:abstractNumId="0" w15:restartNumberingAfterBreak="0">
     <w:nsid w:val="05F10EA1"/>
     <w:multiLevelType w:val="hybridMultilevel"/>
@@ -2797,7 +2823,7 @@
 </file>
 
 <file path=word/styles.xml><?xml version="1.0" encoding="utf-8"?>
-<w:styles xmlns:mc="http://schemas.openxmlformats.org/markup-compatibility/2006" xmlns:r="http://schemas.openxmlformats.org/officeDocument/2006/relationships" xmlns:w="http://schemas.openxmlformats.org/wordprocessingml/2006/main" xmlns:w14="http://schemas.microsoft.com/office/word/2010/wordml" xmlns:w15="http://schemas.microsoft.com/office/word/2012/wordml" mc:Ignorable="w14 w15">
+<w:styles xmlns:mc="http://schemas.openxmlformats.org/markup-compatibility/2006" xmlns:r="http://schemas.openxmlformats.org/officeDocument/2006/relationships" xmlns:w="http://schemas.openxmlformats.org/wordprocessingml/2006/main" xmlns:w14="http://schemas.microsoft.com/office/word/2010/wordml" xmlns:w15="http://schemas.microsoft.com/office/word/2012/wordml" xmlns:w16cid="http://schemas.microsoft.com/office/word/2016/wordml/cid" xmlns:w16se="http://schemas.microsoft.com/office/word/2015/wordml/symex" mc:Ignorable="w14 w15 w16se w16cid">
   <w:docDefaults>
     <w:rPrDefault>
       <w:rPr>
@@ -2807,7 +2833,7 @@
     </w:rPrDefault>
     <w:pPrDefault/>
   </w:docDefaults>
-  <w:latentStyles w:defLockedState="0" w:defUIPriority="99" w:defSemiHidden="0" w:defUnhideWhenUsed="0" w:defQFormat="0" w:count="371">
+  <w:latentStyles w:defLockedState="0" w:defUIPriority="99" w:defSemiHidden="0" w:defUnhideWhenUsed="0" w:defQFormat="0" w:count="375">
     <w:lsdException w:name="Normal" w:uiPriority="0" w:qFormat="1"/>
     <w:lsdException w:name="heading 1" w:uiPriority="9" w:qFormat="1"/>
     <w:lsdException w:name="heading 2" w:semiHidden="1" w:uiPriority="9" w:unhideWhenUsed="1" w:qFormat="1"/>
@@ -2913,7 +2939,6 @@
     <w:lsdException w:name="HTML Sample" w:semiHidden="1" w:unhideWhenUsed="1"/>
     <w:lsdException w:name="HTML Typewriter" w:semiHidden="1" w:unhideWhenUsed="1"/>
     <w:lsdException w:name="HTML Variable" w:semiHidden="1" w:unhideWhenUsed="1"/>
-    <w:lsdException w:name="Normal Table" w:semiHidden="1" w:unhideWhenUsed="1"/>
     <w:lsdException w:name="annotation subject" w:semiHidden="1" w:unhideWhenUsed="1"/>
     <w:lsdException w:name="No List" w:semiHidden="1" w:unhideWhenUsed="1"/>
     <w:lsdException w:name="Outline List 1" w:semiHidden="1" w:unhideWhenUsed="1"/>
@@ -2957,10 +2982,8 @@
     <w:lsdException w:name="Table Elegant" w:semiHidden="1" w:unhideWhenUsed="1"/>
     <w:lsdException w:name="Table Professional" w:semiHidden="1" w:unhideWhenUsed="1"/>
     <w:lsdException w:name="Table Subtle 1" w:semiHidden="1" w:unhideWhenUsed="1"/>
-    <w:lsdException w:name="Table Subtle 2" w:semiHidden="1" w:unhideWhenUsed="1"/>
     <w:lsdException w:name="Table Web 1" w:semiHidden="1" w:unhideWhenUsed="1"/>
     <w:lsdException w:name="Table Web 2" w:semiHidden="1" w:unhideWhenUsed="1"/>
-    <w:lsdException w:name="Table Web 3" w:semiHidden="1" w:unhideWhenUsed="1"/>
     <w:lsdException w:name="Balloon Text" w:semiHidden="1" w:unhideWhenUsed="1"/>
     <w:lsdException w:name="Table Grid" w:uiPriority="59"/>
     <w:lsdException w:name="Table Theme" w:semiHidden="1" w:unhideWhenUsed="1"/>
@@ -3179,6 +3202,10 @@
     <w:lsdException w:name="List Table 5 Dark Accent 6" w:uiPriority="50"/>
     <w:lsdException w:name="List Table 6 Colorful Accent 6" w:uiPriority="51"/>
     <w:lsdException w:name="List Table 7 Colorful Accent 6" w:uiPriority="52"/>
+    <w:lsdException w:name="Mention" w:semiHidden="1" w:unhideWhenUsed="1"/>
+    <w:lsdException w:name="Smart Hyperlink" w:semiHidden="1" w:unhideWhenUsed="1"/>
+    <w:lsdException w:name="Hashtag" w:semiHidden="1" w:unhideWhenUsed="1"/>
+    <w:lsdException w:name="Unresolved Mention" w:semiHidden="1" w:unhideWhenUsed="1"/>
   </w:latentStyles>
   <w:style w:type="paragraph" w:default="1" w:styleId="Normal">
     <w:name w:val="Normal"/>

</xml_diff>

<commit_message>
adicionado conteúdo de R2
</commit_message>
<xml_diff>
--- a/doc/Anteprojeto/anteprojeto.docx
+++ b/doc/Anteprojeto/anteprojeto.docx
@@ -106,6 +106,8 @@
           <w:color w:val="0000FF"/>
         </w:rPr>
       </w:pPr>
+      <w:bookmarkStart w:id="0" w:name="_GoBack"/>
+      <w:bookmarkEnd w:id="0"/>
       <w:r>
         <w:rPr>
           <w:rStyle w:val="Forte"/>
@@ -619,59 +621,6 @@
         </w:rPr>
       </w:pPr>
       <w:r>
-        <w:rPr>
-          <w:color w:val="4F81BD" w:themeColor="accent1"/>
-        </w:rPr>
-        <w:t xml:space="preserve">- </w:t>
-      </w:r>
-      <w:r>
-        <w:rPr>
-          <w:color w:val="4F81BD" w:themeColor="accent1"/>
-        </w:rPr>
-        <w:t>Contextualização</w:t>
-      </w:r>
-      <w:r>
-        <w:rPr>
-          <w:color w:val="4F81BD" w:themeColor="accent1"/>
-        </w:rPr>
-        <w:t xml:space="preserve"> do problema dentro de um todo (setor, empresa, etc.)</w:t>
-      </w:r>
-    </w:p>
-    <w:p>
-      <w:pPr>
-        <w:pStyle w:val="NormalWeb"/>
-        <w:spacing w:after="0" w:afterAutospacing="0"/>
-        <w:jc w:val="both"/>
-        <w:rPr>
-          <w:color w:val="4F81BD" w:themeColor="accent1"/>
-        </w:rPr>
-      </w:pPr>
-      <w:r>
-        <w:rPr>
-          <w:color w:val="4F81BD" w:themeColor="accent1"/>
-        </w:rPr>
-        <w:t xml:space="preserve">- </w:t>
-      </w:r>
-      <w:r>
-        <w:rPr>
-          <w:color w:val="4F81BD" w:themeColor="accent1"/>
-        </w:rPr>
-        <w:t>Objetivo</w:t>
-      </w:r>
-      <w:r>
-        <w:rPr>
-          <w:color w:val="4F81BD" w:themeColor="accent1"/>
-        </w:rPr>
-        <w:t xml:space="preserve"> geral: o que se pretende (preliminarmente) concretamente fazer (por exemplo, um software? Uma metodologia? Uma avaliação de tecnologia, técnica ou de desempenho de um dado sistema / caso? etc). Se for o caso, objetivos específicos poderão ser também mencionados.</w:t>
-      </w:r>
-    </w:p>
-    <w:p>
-      <w:pPr>
-        <w:pStyle w:val="NormalWeb"/>
-        <w:spacing w:after="0" w:afterAutospacing="0"/>
-        <w:jc w:val="both"/>
-      </w:pPr>
-      <w:r>
         <w:t>O aumento de consumo de energia nos últimos anos tem requisitado uma</w:t>
       </w:r>
       <w:r>
@@ -833,7 +782,6 @@
         <w:jc w:val="both"/>
       </w:pPr>
       <w:r>
-        <w:lastRenderedPageBreak/>
         <w:t>Desenho</w:t>
       </w:r>
       <w:r>
@@ -917,6 +865,7 @@
         <w:jc w:val="both"/>
       </w:pPr>
       <w:r>
+        <w:lastRenderedPageBreak/>
         <w:t>Implementação do módulo de coleta de pontos</w:t>
       </w:r>
       <w:r>
@@ -1084,30 +1033,6 @@
       <w:pPr>
         <w:pStyle w:val="NormalWeb"/>
         <w:spacing w:after="0" w:afterAutospacing="0"/>
-      </w:pPr>
-      <w:r>
-        <w:rPr>
-          <w:color w:val="4F81BD" w:themeColor="accent1"/>
-        </w:rPr>
-        <w:t xml:space="preserve">- </w:t>
-      </w:r>
-      <w:r>
-        <w:rPr>
-          <w:color w:val="4F81BD" w:themeColor="accent1"/>
-        </w:rPr>
-        <w:t>Justificativa/importância</w:t>
-      </w:r>
-      <w:r>
-        <w:rPr>
-          <w:color w:val="4F81BD" w:themeColor="accent1"/>
-        </w:rPr>
-        <w:t xml:space="preserve"> básica para se resolver/atacar/melhorar esse problema</w:t>
-      </w:r>
-    </w:p>
-    <w:p>
-      <w:pPr>
-        <w:pStyle w:val="NormalWeb"/>
-        <w:spacing w:after="0" w:afterAutospacing="0"/>
         <w:jc w:val="both"/>
       </w:pPr>
       <w:r>
@@ -1228,43 +1153,6 @@
         </w:rPr>
         <w:t xml:space="preserve"> (como?)</w:t>
       </w:r>
-    </w:p>
-    <w:p>
-      <w:pPr>
-        <w:pStyle w:val="NormalWeb"/>
-        <w:spacing w:after="0" w:afterAutospacing="0"/>
-        <w:jc w:val="both"/>
-        <w:rPr>
-          <w:color w:val="4F81BD" w:themeColor="accent1"/>
-        </w:rPr>
-      </w:pPr>
-      <w:r>
-        <w:rPr>
-          <w:color w:val="4F81BD" w:themeColor="accent1"/>
-        </w:rPr>
-        <w:t xml:space="preserve">- </w:t>
-      </w:r>
-      <w:r>
-        <w:rPr>
-          <w:color w:val="4F81BD" w:themeColor="accent1"/>
-        </w:rPr>
-        <w:t>Lista</w:t>
-      </w:r>
-      <w:r>
-        <w:rPr>
-          <w:color w:val="4F81BD" w:themeColor="accent1"/>
-        </w:rPr>
-        <w:t>, na forma de itens (e explicação básica de cada um deles), do que será feito visando / até atingir o objetivo, se possível já dando alguma ideia do como cada atividade será feita (metodologia ou técnica a ser aplicada).</w:t>
-      </w:r>
-    </w:p>
-    <w:p>
-      <w:pPr>
-        <w:pStyle w:val="Corpodetexto"/>
-        <w:spacing w:after="0"/>
-        <w:rPr>
-          <w:color w:val="000000"/>
-        </w:rPr>
-      </w:pPr>
     </w:p>
     <w:p>
       <w:pPr>
@@ -1276,12 +1164,12 @@
         <w:spacing w:after="0" w:afterAutospacing="0"/>
         <w:jc w:val="both"/>
       </w:pPr>
-      <w:bookmarkStart w:id="0" w:name="_Hlk4853893"/>
+      <w:bookmarkStart w:id="1" w:name="_Hlk4853893"/>
       <w:r>
         <w:t>Levantamento dos requisitos gerais, funcionais e não funcionais do projeto</w:t>
       </w:r>
     </w:p>
-    <w:bookmarkEnd w:id="0"/>
+    <w:bookmarkEnd w:id="1"/>
     <w:p>
       <w:pPr>
         <w:pStyle w:val="NormalWeb"/>
@@ -1314,13 +1202,7 @@
         <w:jc w:val="both"/>
       </w:pPr>
       <w:r>
-        <w:lastRenderedPageBreak/>
-        <w:t>Desenvolvimen</w:t>
-      </w:r>
-      <w:bookmarkStart w:id="1" w:name="_GoBack"/>
-      <w:bookmarkEnd w:id="1"/>
-      <w:r>
-        <w:t xml:space="preserve">to de um diagrama dos módulos </w:t>
+        <w:t xml:space="preserve">Desenvolvimento de um diagrama dos módulos </w:t>
       </w:r>
       <w:r>
         <w:t>essenciais</w:t>
@@ -1399,6 +1281,7 @@
         <w:jc w:val="both"/>
       </w:pPr>
       <w:r>
+        <w:lastRenderedPageBreak/>
         <w:t xml:space="preserve">Implementação do módulo de </w:t>
       </w:r>
       <w:r>
@@ -1632,7 +1515,6 @@
         <w:jc w:val="both"/>
       </w:pPr>
       <w:r>
-        <w:lastRenderedPageBreak/>
         <w:t>Analisar o funcionamento do controle adaptativo no VANT em aplicação real</w:t>
       </w:r>
     </w:p>
@@ -1796,46 +1678,6 @@
     </w:p>
     <w:p>
       <w:pPr>
-        <w:pStyle w:val="NormalWeb"/>
-        <w:spacing w:after="0" w:afterAutospacing="0"/>
-        <w:jc w:val="both"/>
-        <w:rPr>
-          <w:color w:val="4F81BD" w:themeColor="accent1"/>
-        </w:rPr>
-      </w:pPr>
-      <w:r>
-        <w:rPr>
-          <w:color w:val="4F81BD" w:themeColor="accent1"/>
-        </w:rPr>
-        <w:t xml:space="preserve">- </w:t>
-      </w:r>
-      <w:r>
-        <w:rPr>
-          <w:color w:val="4F81BD" w:themeColor="accent1"/>
-        </w:rPr>
-        <w:t>Plano</w:t>
-      </w:r>
-      <w:r>
-        <w:rPr>
-          <w:color w:val="4F81BD" w:themeColor="accent1"/>
-        </w:rPr>
-        <w:t xml:space="preserve"> de tempo de execução inicialmente previsto (</w:t>
-      </w:r>
-      <w:r>
-        <w:rPr>
-          <w:color w:val="4F81BD" w:themeColor="accent1"/>
-        </w:rPr>
-        <w:t>início</w:t>
-      </w:r>
-      <w:r>
-        <w:rPr>
-          <w:color w:val="4F81BD" w:themeColor="accent1"/>
-        </w:rPr>
-        <w:t xml:space="preserve"> e fim) para cada uma das atividades (item 7), preferencialmente na forma de digrama de Gantt.</w:t>
-      </w:r>
-    </w:p>
-    <w:p>
-      <w:pPr>
         <w:rPr>
           <w:color w:val="000000"/>
           <w:sz w:val="28"/>
@@ -1936,20 +1778,34 @@
         <w:rPr>
           <w:color w:val="000000" w:themeColor="text1"/>
         </w:rPr>
-        <w:t xml:space="preserve">Mesmo que o processamento de imagem não seja o foco do projeto, o VANT também conta com uma câmera térmica que será utilizada para obtenção de imagens que posteriormente serão processadas e o resultado será utilizado para determinar o detalhamento de pontos da rota. Tal procedimento mesmo que feito de maneira básica nesse projeto envolve linhas de pesquisa de sistemas de visão e uso de algoritmos de </w:t>
+        <w:t xml:space="preserve">A escolha de um algoritmo de </w:t>
       </w:r>
       <w:r>
         <w:rPr>
           <w:i/>
           <w:color w:val="000000" w:themeColor="text1"/>
         </w:rPr>
-        <w:t>deep learning</w:t>
-      </w:r>
-      <w:r>
-        <w:rPr>
-          <w:color w:val="000000" w:themeColor="text1"/>
-        </w:rPr>
-        <w:t xml:space="preserve"> para detecção de falhas, foco de alguns dos pesquisadores do curso.</w:t>
+        <w:t>path planning</w:t>
+      </w:r>
+      <w:r>
+        <w:rPr>
+          <w:color w:val="000000" w:themeColor="text1"/>
+        </w:rPr>
+        <w:t xml:space="preserve"> também remete bastante a disciplina de inteligência artificial. Nesta etapa a tomada de decisão por esta ou aquela técnica de resolução pela solução ótima envolve os conhecimentos sobre os </w:t>
+      </w:r>
+      <w:proofErr w:type="spellStart"/>
+      <w:r>
+        <w:rPr>
+          <w:color w:val="000000" w:themeColor="text1"/>
+        </w:rPr>
+        <w:t>trafe-offs</w:t>
+      </w:r>
+      <w:proofErr w:type="spellEnd"/>
+      <w:r>
+        <w:rPr>
+          <w:color w:val="000000" w:themeColor="text1"/>
+        </w:rPr>
+        <w:t xml:space="preserve"> aprendidos em sala.</w:t>
       </w:r>
     </w:p>
     <w:p>
@@ -2015,72 +1871,6 @@
         </w:rPr>
         <w:t xml:space="preserve"> durante disciplinas de arquitetura de software.</w:t>
       </w:r>
-    </w:p>
-    <w:p>
-      <w:pPr>
-        <w:pStyle w:val="NormalWeb"/>
-        <w:spacing w:after="0" w:afterAutospacing="0"/>
-        <w:jc w:val="both"/>
-        <w:rPr>
-          <w:color w:val="000000" w:themeColor="text1"/>
-        </w:rPr>
-      </w:pPr>
-      <w:r>
-        <w:rPr>
-          <w:color w:val="000000" w:themeColor="text1"/>
-        </w:rPr>
-        <w:lastRenderedPageBreak/>
-        <w:t xml:space="preserve">Uma análise de segurança deverá também ser realizada, </w:t>
-      </w:r>
-      <w:r>
-        <w:rPr>
-          <w:color w:val="000000" w:themeColor="text1"/>
-        </w:rPr>
-        <w:t>para levantar os requisitos mínimos que deverão ser atingidos para que o VANT possa entrar em funcionamento de um ambiente de risco como um subestação, remetendo assim a disciplinas de segurança do trabalho.</w:t>
-      </w:r>
-    </w:p>
-    <w:p>
-      <w:pPr>
-        <w:pStyle w:val="NormalWeb"/>
-        <w:spacing w:after="0" w:afterAutospacing="0"/>
-        <w:jc w:val="both"/>
-        <w:rPr>
-          <w:color w:val="4F81BD" w:themeColor="accent1"/>
-        </w:rPr>
-      </w:pPr>
-      <w:r>
-        <w:rPr>
-          <w:color w:val="4F81BD" w:themeColor="accent1"/>
-        </w:rPr>
-        <w:t xml:space="preserve"> </w:t>
-      </w:r>
-      <w:r>
-        <w:rPr>
-          <w:color w:val="4F81BD" w:themeColor="accent1"/>
-        </w:rPr>
-        <w:t>- Relação geral deste tema (do que será feito/objetivo) com o curso de Automação.</w:t>
-      </w:r>
-    </w:p>
-    <w:p>
-      <w:pPr>
-        <w:rPr>
-          <w:color w:val="000000"/>
-        </w:rPr>
-      </w:pPr>
-    </w:p>
-    <w:p>
-      <w:pPr>
-        <w:rPr>
-          <w:color w:val="000000"/>
-        </w:rPr>
-      </w:pPr>
-    </w:p>
-    <w:p>
-      <w:pPr>
-        <w:rPr>
-          <w:color w:val="000000"/>
-        </w:rPr>
-      </w:pPr>
     </w:p>
     <w:p>
       <w:pPr>
@@ -2939,6 +2729,7 @@
     <w:lsdException w:name="HTML Sample" w:semiHidden="1" w:unhideWhenUsed="1"/>
     <w:lsdException w:name="HTML Typewriter" w:semiHidden="1" w:unhideWhenUsed="1"/>
     <w:lsdException w:name="HTML Variable" w:semiHidden="1" w:unhideWhenUsed="1"/>
+    <w:lsdException w:name="Normal Table" w:semiHidden="1" w:unhideWhenUsed="1"/>
     <w:lsdException w:name="annotation subject" w:semiHidden="1" w:unhideWhenUsed="1"/>
     <w:lsdException w:name="No List" w:semiHidden="1" w:unhideWhenUsed="1"/>
     <w:lsdException w:name="Outline List 1" w:semiHidden="1" w:unhideWhenUsed="1"/>
@@ -2982,8 +2773,10 @@
     <w:lsdException w:name="Table Elegant" w:semiHidden="1" w:unhideWhenUsed="1"/>
     <w:lsdException w:name="Table Professional" w:semiHidden="1" w:unhideWhenUsed="1"/>
     <w:lsdException w:name="Table Subtle 1" w:semiHidden="1" w:unhideWhenUsed="1"/>
+    <w:lsdException w:name="Table Subtle 2" w:semiHidden="1" w:unhideWhenUsed="1"/>
     <w:lsdException w:name="Table Web 1" w:semiHidden="1" w:unhideWhenUsed="1"/>
     <w:lsdException w:name="Table Web 2" w:semiHidden="1" w:unhideWhenUsed="1"/>
+    <w:lsdException w:name="Table Web 3" w:semiHidden="1" w:unhideWhenUsed="1"/>
     <w:lsdException w:name="Balloon Text" w:semiHidden="1" w:unhideWhenUsed="1"/>
     <w:lsdException w:name="Table Grid" w:uiPriority="59"/>
     <w:lsdException w:name="Table Theme" w:semiHidden="1" w:unhideWhenUsed="1"/>

</xml_diff>